<commit_message>
Updated sceenshot in eveluation
</commit_message>
<xml_diff>
--- a/src/main/resources/BDA - Capocchiano Narracci - CRISP DM.docx
+++ b/src/main/resources/BDA - Capocchiano Narracci - CRISP DM.docx
@@ -4,7 +4,7 @@
   <w:body>
     <w:p>
       <w:pPr>
-        <w:pStyle w:val="Corpotesto"/>
+        <w:pStyle w:val="BodyText"/>
         <w:rPr>
           <w:rFonts w:ascii="Times New Roman"/>
           <w:sz w:val="20"/>
@@ -13,7 +13,7 @@
     </w:p>
     <w:p>
       <w:pPr>
-        <w:pStyle w:val="Corpotesto"/>
+        <w:pStyle w:val="BodyText"/>
         <w:rPr>
           <w:rFonts w:ascii="Times New Roman"/>
           <w:sz w:val="20"/>
@@ -22,7 +22,7 @@
     </w:p>
     <w:p>
       <w:pPr>
-        <w:pStyle w:val="Corpotesto"/>
+        <w:pStyle w:val="BodyText"/>
         <w:rPr>
           <w:rFonts w:ascii="Times New Roman"/>
           <w:sz w:val="20"/>
@@ -31,7 +31,7 @@
     </w:p>
     <w:p>
       <w:pPr>
-        <w:pStyle w:val="Corpotesto"/>
+        <w:pStyle w:val="BodyText"/>
         <w:rPr>
           <w:rFonts w:ascii="Times New Roman"/>
           <w:sz w:val="20"/>
@@ -40,7 +40,7 @@
     </w:p>
     <w:p>
       <w:pPr>
-        <w:pStyle w:val="Corpotesto"/>
+        <w:pStyle w:val="BodyText"/>
         <w:rPr>
           <w:rFonts w:ascii="Times New Roman"/>
           <w:sz w:val="20"/>
@@ -49,7 +49,7 @@
     </w:p>
     <w:p>
       <w:pPr>
-        <w:pStyle w:val="Corpotesto"/>
+        <w:pStyle w:val="BodyText"/>
         <w:rPr>
           <w:rFonts w:ascii="Times New Roman"/>
           <w:sz w:val="20"/>
@@ -58,7 +58,7 @@
     </w:p>
     <w:p>
       <w:pPr>
-        <w:pStyle w:val="Corpotesto"/>
+        <w:pStyle w:val="BodyText"/>
         <w:rPr>
           <w:rFonts w:ascii="Times New Roman"/>
           <w:sz w:val="20"/>
@@ -67,7 +67,7 @@
     </w:p>
     <w:p>
       <w:pPr>
-        <w:pStyle w:val="Corpotesto"/>
+        <w:pStyle w:val="BodyText"/>
         <w:rPr>
           <w:rFonts w:ascii="Times New Roman"/>
           <w:sz w:val="20"/>
@@ -145,7 +145,7 @@
     </w:p>
     <w:p>
       <w:pPr>
-        <w:pStyle w:val="Corpotesto"/>
+        <w:pStyle w:val="BodyText"/>
         <w:rPr>
           <w:rFonts w:ascii="Times New Roman"/>
           <w:sz w:val="20"/>
@@ -154,7 +154,7 @@
     </w:p>
     <w:p>
       <w:pPr>
-        <w:pStyle w:val="Corpotesto"/>
+        <w:pStyle w:val="BodyText"/>
         <w:rPr>
           <w:rFonts w:ascii="Times New Roman"/>
           <w:sz w:val="20"/>
@@ -163,7 +163,7 @@
     </w:p>
     <w:p>
       <w:pPr>
-        <w:pStyle w:val="Corpotesto"/>
+        <w:pStyle w:val="BodyText"/>
         <w:rPr>
           <w:rFonts w:ascii="Times New Roman"/>
           <w:sz w:val="20"/>
@@ -172,7 +172,7 @@
     </w:p>
     <w:p>
       <w:pPr>
-        <w:pStyle w:val="Corpotesto"/>
+        <w:pStyle w:val="BodyText"/>
         <w:rPr>
           <w:rFonts w:ascii="Times New Roman"/>
           <w:sz w:val="20"/>
@@ -181,7 +181,7 @@
     </w:p>
     <w:p>
       <w:pPr>
-        <w:pStyle w:val="Corpotesto"/>
+        <w:pStyle w:val="BodyText"/>
         <w:rPr>
           <w:rFonts w:ascii="Times New Roman"/>
           <w:sz w:val="20"/>
@@ -190,7 +190,7 @@
     </w:p>
     <w:p>
       <w:pPr>
-        <w:pStyle w:val="Corpotesto"/>
+        <w:pStyle w:val="BodyText"/>
         <w:rPr>
           <w:rFonts w:ascii="Times New Roman"/>
           <w:sz w:val="20"/>
@@ -199,7 +199,7 @@
     </w:p>
     <w:p>
       <w:pPr>
-        <w:pStyle w:val="Corpotesto"/>
+        <w:pStyle w:val="BodyText"/>
         <w:rPr>
           <w:rFonts w:ascii="Times New Roman"/>
           <w:sz w:val="20"/>
@@ -208,7 +208,7 @@
     </w:p>
     <w:p>
       <w:pPr>
-        <w:pStyle w:val="Corpotesto"/>
+        <w:pStyle w:val="BodyText"/>
         <w:rPr>
           <w:rFonts w:ascii="Times New Roman"/>
           <w:sz w:val="20"/>
@@ -217,7 +217,7 @@
     </w:p>
     <w:p>
       <w:pPr>
-        <w:pStyle w:val="Corpotesto"/>
+        <w:pStyle w:val="BodyText"/>
         <w:rPr>
           <w:rFonts w:ascii="Times New Roman"/>
           <w:sz w:val="20"/>
@@ -226,7 +226,7 @@
     </w:p>
     <w:p>
       <w:pPr>
-        <w:pStyle w:val="Corpotesto"/>
+        <w:pStyle w:val="BodyText"/>
         <w:rPr>
           <w:rFonts w:ascii="Times New Roman"/>
           <w:sz w:val="20"/>
@@ -235,7 +235,7 @@
     </w:p>
     <w:p>
       <w:pPr>
-        <w:pStyle w:val="Corpotesto"/>
+        <w:pStyle w:val="BodyText"/>
         <w:rPr>
           <w:rFonts w:ascii="Times New Roman"/>
           <w:sz w:val="20"/>
@@ -244,7 +244,7 @@
     </w:p>
     <w:p>
       <w:pPr>
-        <w:pStyle w:val="Corpotesto"/>
+        <w:pStyle w:val="BodyText"/>
         <w:rPr>
           <w:rFonts w:ascii="Times New Roman"/>
           <w:sz w:val="20"/>
@@ -253,7 +253,7 @@
     </w:p>
     <w:p>
       <w:pPr>
-        <w:pStyle w:val="Corpotesto"/>
+        <w:pStyle w:val="BodyText"/>
         <w:rPr>
           <w:rFonts w:ascii="Times New Roman"/>
           <w:sz w:val="20"/>
@@ -262,7 +262,7 @@
     </w:p>
     <w:p>
       <w:pPr>
-        <w:pStyle w:val="Corpotesto"/>
+        <w:pStyle w:val="BodyText"/>
         <w:rPr>
           <w:rFonts w:ascii="Times New Roman"/>
           <w:sz w:val="20"/>
@@ -271,7 +271,7 @@
     </w:p>
     <w:p>
       <w:pPr>
-        <w:pStyle w:val="Corpotesto"/>
+        <w:pStyle w:val="BodyText"/>
         <w:spacing w:before="5"/>
         <w:rPr>
           <w:rFonts w:ascii="Times New Roman"/>
@@ -281,7 +281,7 @@
     </w:p>
     <w:p>
       <w:pPr>
-        <w:pStyle w:val="Corpotesto"/>
+        <w:pStyle w:val="BodyText"/>
         <w:jc w:val="center"/>
         <w:rPr>
           <w:rFonts w:ascii="Calibri Light" w:eastAsia="Calibri Light" w:hAnsi="Calibri Light" w:cs="Calibri Light"/>
@@ -302,7 +302,7 @@
     </w:p>
     <w:p>
       <w:pPr>
-        <w:pStyle w:val="Corpotesto"/>
+        <w:pStyle w:val="BodyText"/>
         <w:jc w:val="center"/>
         <w:rPr>
           <w:rFonts w:ascii="Calibri Light" w:eastAsia="Calibri Light" w:hAnsi="Calibri Light" w:cs="Calibri Light"/>
@@ -314,7 +314,7 @@
     </w:p>
     <w:p>
       <w:pPr>
-        <w:pStyle w:val="Corpotesto"/>
+        <w:pStyle w:val="BodyText"/>
         <w:jc w:val="center"/>
         <w:rPr>
           <w:rFonts w:ascii="Calibri Light"/>
@@ -333,7 +333,7 @@
     </w:p>
     <w:p>
       <w:pPr>
-        <w:pStyle w:val="Corpotesto"/>
+        <w:pStyle w:val="BodyText"/>
         <w:rPr>
           <w:rFonts w:ascii="Calibri Light"/>
           <w:sz w:val="72"/>
@@ -343,7 +343,7 @@
     </w:p>
     <w:p>
       <w:pPr>
-        <w:pStyle w:val="Corpotesto"/>
+        <w:pStyle w:val="BodyText"/>
         <w:rPr>
           <w:rFonts w:ascii="Calibri Light"/>
           <w:sz w:val="72"/>
@@ -353,7 +353,7 @@
     </w:p>
     <w:p>
       <w:pPr>
-        <w:pStyle w:val="Corpotesto"/>
+        <w:pStyle w:val="BodyText"/>
         <w:rPr>
           <w:rFonts w:ascii="Calibri Light"/>
           <w:sz w:val="72"/>
@@ -363,7 +363,7 @@
     </w:p>
     <w:p>
       <w:pPr>
-        <w:pStyle w:val="Corpotesto"/>
+        <w:pStyle w:val="BodyText"/>
         <w:rPr>
           <w:rFonts w:ascii="Calibri Light"/>
           <w:sz w:val="48"/>
@@ -383,7 +383,7 @@
     </w:p>
     <w:p>
       <w:pPr>
-        <w:pStyle w:val="Corpotesto"/>
+        <w:pStyle w:val="BodyText"/>
         <w:rPr>
           <w:rFonts w:ascii="Calibri Light"/>
           <w:sz w:val="40"/>
@@ -403,7 +403,7 @@
     </w:p>
     <w:p>
       <w:pPr>
-        <w:pStyle w:val="Corpotesto"/>
+        <w:pStyle w:val="BodyText"/>
         <w:spacing w:before="4"/>
         <w:rPr>
           <w:rFonts w:ascii="Calibri Light"/>
@@ -467,7 +467,7 @@
       <w:sdtContent>
         <w:p>
           <w:pPr>
-            <w:pStyle w:val="Titolosommario"/>
+            <w:pStyle w:val="TOCHeading"/>
           </w:pPr>
           <w:r>
             <w:t>Contents</w:t>
@@ -475,7 +475,7 @@
         </w:p>
         <w:p>
           <w:pPr>
-            <w:pStyle w:val="Sommario1"/>
+            <w:pStyle w:val="TOC1"/>
             <w:tabs>
               <w:tab w:val="right" w:leader="dot" w:pos="9628"/>
             </w:tabs>
@@ -493,10 +493,10 @@
           <w:r>
             <w:fldChar w:fldCharType="separate"/>
           </w:r>
-          <w:hyperlink w:anchor="_Toc122383979" w:history="1">
-            <w:r>
-              <w:rPr>
-                <w:rStyle w:val="Collegamentoipertestuale"/>
+          <w:hyperlink w:anchor="_Toc122628796" w:history="1">
+            <w:r>
+              <w:rPr>
+                <w:rStyle w:val="Hyperlink"/>
                 <w:noProof/>
               </w:rPr>
               <w:t>Business Understanding</w:t>
@@ -520,7 +520,7 @@
                 <w:noProof/>
                 <w:webHidden/>
               </w:rPr>
-              <w:instrText xml:space="preserve"> PAGEREF _Toc122383979 \h </w:instrText>
+              <w:instrText xml:space="preserve"> PAGEREF _Toc122628796 \h </w:instrText>
             </w:r>
             <w:r>
               <w:rPr>
@@ -553,7 +553,7 @@
         </w:p>
         <w:p>
           <w:pPr>
-            <w:pStyle w:val="Sommario2"/>
+            <w:pStyle w:val="TOC2"/>
             <w:tabs>
               <w:tab w:val="right" w:leader="dot" w:pos="9628"/>
             </w:tabs>
@@ -562,10 +562,10 @@
               <w:noProof/>
             </w:rPr>
           </w:pPr>
-          <w:hyperlink w:anchor="_Toc122383980" w:history="1">
-            <w:r>
-              <w:rPr>
-                <w:rStyle w:val="Collegamentoipertestuale"/>
+          <w:hyperlink w:anchor="_Toc122628797" w:history="1">
+            <w:r>
+              <w:rPr>
+                <w:rStyle w:val="Hyperlink"/>
                 <w:noProof/>
               </w:rPr>
               <w:t>Business Objectives</w:t>
@@ -589,7 +589,7 @@
                 <w:noProof/>
                 <w:webHidden/>
               </w:rPr>
-              <w:instrText xml:space="preserve"> PAGEREF _Toc122383980 \h </w:instrText>
+              <w:instrText xml:space="preserve"> PAGEREF _Toc122628797 \h </w:instrText>
             </w:r>
             <w:r>
               <w:rPr>
@@ -622,7 +622,7 @@
         </w:p>
         <w:p>
           <w:pPr>
-            <w:pStyle w:val="Sommario2"/>
+            <w:pStyle w:val="TOC2"/>
             <w:tabs>
               <w:tab w:val="right" w:leader="dot" w:pos="9628"/>
             </w:tabs>
@@ -631,10 +631,10 @@
               <w:noProof/>
             </w:rPr>
           </w:pPr>
-          <w:hyperlink w:anchor="_Toc122383981" w:history="1">
-            <w:r>
-              <w:rPr>
-                <w:rStyle w:val="Collegamentoipertestuale"/>
+          <w:hyperlink w:anchor="_Toc122628798" w:history="1">
+            <w:r>
+              <w:rPr>
+                <w:rStyle w:val="Hyperlink"/>
                 <w:noProof/>
               </w:rPr>
               <w:t>Business Success Criteria</w:t>
@@ -658,7 +658,7 @@
                 <w:noProof/>
                 <w:webHidden/>
               </w:rPr>
-              <w:instrText xml:space="preserve"> PAGEREF _Toc122383981 \h </w:instrText>
+              <w:instrText xml:space="preserve"> PAGEREF _Toc122628798 \h </w:instrText>
             </w:r>
             <w:r>
               <w:rPr>
@@ -691,7 +691,7 @@
         </w:p>
         <w:p>
           <w:pPr>
-            <w:pStyle w:val="Sommario2"/>
+            <w:pStyle w:val="TOC2"/>
             <w:tabs>
               <w:tab w:val="right" w:leader="dot" w:pos="9628"/>
             </w:tabs>
@@ -700,10 +700,10 @@
               <w:noProof/>
             </w:rPr>
           </w:pPr>
-          <w:hyperlink w:anchor="_Toc122383982" w:history="1">
-            <w:r>
-              <w:rPr>
-                <w:rStyle w:val="Collegamentoipertestuale"/>
+          <w:hyperlink w:anchor="_Toc122628799" w:history="1">
+            <w:r>
+              <w:rPr>
+                <w:rStyle w:val="Hyperlink"/>
                 <w:noProof/>
               </w:rPr>
               <w:t>Assess Situation</w:t>
@@ -727,7 +727,7 @@
                 <w:noProof/>
                 <w:webHidden/>
               </w:rPr>
-              <w:instrText xml:space="preserve"> PAGEREF _Toc122383982 \h </w:instrText>
+              <w:instrText xml:space="preserve"> PAGEREF _Toc122628799 \h </w:instrText>
             </w:r>
             <w:r>
               <w:rPr>
@@ -760,7 +760,7 @@
         </w:p>
         <w:p>
           <w:pPr>
-            <w:pStyle w:val="Sommario2"/>
+            <w:pStyle w:val="TOC2"/>
             <w:tabs>
               <w:tab w:val="right" w:leader="dot" w:pos="9628"/>
             </w:tabs>
@@ -769,10 +769,10 @@
               <w:noProof/>
             </w:rPr>
           </w:pPr>
-          <w:hyperlink w:anchor="_Toc122383983" w:history="1">
-            <w:r>
-              <w:rPr>
-                <w:rStyle w:val="Collegamentoipertestuale"/>
+          <w:hyperlink w:anchor="_Toc122628800" w:history="1">
+            <w:r>
+              <w:rPr>
+                <w:rStyle w:val="Hyperlink"/>
                 <w:noProof/>
               </w:rPr>
               <w:t>Data Mining Goal</w:t>
@@ -796,7 +796,7 @@
                 <w:noProof/>
                 <w:webHidden/>
               </w:rPr>
-              <w:instrText xml:space="preserve"> PAGEREF _Toc122383983 \h </w:instrText>
+              <w:instrText xml:space="preserve"> PAGEREF _Toc122628800 \h </w:instrText>
             </w:r>
             <w:r>
               <w:rPr>
@@ -829,7 +829,7 @@
         </w:p>
         <w:p>
           <w:pPr>
-            <w:pStyle w:val="Sommario2"/>
+            <w:pStyle w:val="TOC2"/>
             <w:tabs>
               <w:tab w:val="right" w:leader="dot" w:pos="9628"/>
             </w:tabs>
@@ -838,10 +838,10 @@
               <w:noProof/>
             </w:rPr>
           </w:pPr>
-          <w:hyperlink w:anchor="_Toc122383984" w:history="1">
-            <w:r>
-              <w:rPr>
-                <w:rStyle w:val="Collegamentoipertestuale"/>
+          <w:hyperlink w:anchor="_Toc122628801" w:history="1">
+            <w:r>
+              <w:rPr>
+                <w:rStyle w:val="Hyperlink"/>
                 <w:noProof/>
               </w:rPr>
               <w:t>Data Mining Success Criteria</w:t>
@@ -865,7 +865,7 @@
                 <w:noProof/>
                 <w:webHidden/>
               </w:rPr>
-              <w:instrText xml:space="preserve"> PAGEREF _Toc122383984 \h </w:instrText>
+              <w:instrText xml:space="preserve"> PAGEREF _Toc122628801 \h </w:instrText>
             </w:r>
             <w:r>
               <w:rPr>
@@ -898,7 +898,7 @@
         </w:p>
         <w:p>
           <w:pPr>
-            <w:pStyle w:val="Sommario2"/>
+            <w:pStyle w:val="TOC2"/>
             <w:tabs>
               <w:tab w:val="right" w:leader="dot" w:pos="9628"/>
             </w:tabs>
@@ -907,10 +907,10 @@
               <w:noProof/>
             </w:rPr>
           </w:pPr>
-          <w:hyperlink w:anchor="_Toc122383985" w:history="1">
-            <w:r>
-              <w:rPr>
-                <w:rStyle w:val="Collegamentoipertestuale"/>
+          <w:hyperlink w:anchor="_Toc122628802" w:history="1">
+            <w:r>
+              <w:rPr>
+                <w:rStyle w:val="Hyperlink"/>
                 <w:noProof/>
               </w:rPr>
               <w:t>Project Plan</w:t>
@@ -934,7 +934,7 @@
                 <w:noProof/>
                 <w:webHidden/>
               </w:rPr>
-              <w:instrText xml:space="preserve"> PAGEREF _Toc122383985 \h </w:instrText>
+              <w:instrText xml:space="preserve"> PAGEREF _Toc122628802 \h </w:instrText>
             </w:r>
             <w:r>
               <w:rPr>
@@ -967,7 +967,7 @@
         </w:p>
         <w:p>
           <w:pPr>
-            <w:pStyle w:val="Sommario1"/>
+            <w:pStyle w:val="TOC1"/>
             <w:tabs>
               <w:tab w:val="right" w:leader="dot" w:pos="9628"/>
             </w:tabs>
@@ -976,10 +976,10 @@
               <w:noProof/>
             </w:rPr>
           </w:pPr>
-          <w:hyperlink w:anchor="_Toc122383986" w:history="1">
-            <w:r>
-              <w:rPr>
-                <w:rStyle w:val="Collegamentoipertestuale"/>
+          <w:hyperlink w:anchor="_Toc122628803" w:history="1">
+            <w:r>
+              <w:rPr>
+                <w:rStyle w:val="Hyperlink"/>
                 <w:noProof/>
               </w:rPr>
               <w:t>Data Understanding</w:t>
@@ -1003,7 +1003,7 @@
                 <w:noProof/>
                 <w:webHidden/>
               </w:rPr>
-              <w:instrText xml:space="preserve"> PAGEREF _Toc122383986 \h </w:instrText>
+              <w:instrText xml:space="preserve"> PAGEREF _Toc122628803 \h </w:instrText>
             </w:r>
             <w:r>
               <w:rPr>
@@ -1036,7 +1036,7 @@
         </w:p>
         <w:p>
           <w:pPr>
-            <w:pStyle w:val="Sommario2"/>
+            <w:pStyle w:val="TOC2"/>
             <w:tabs>
               <w:tab w:val="right" w:leader="dot" w:pos="9628"/>
             </w:tabs>
@@ -1045,10 +1045,10 @@
               <w:noProof/>
             </w:rPr>
           </w:pPr>
-          <w:hyperlink w:anchor="_Toc122383987" w:history="1">
-            <w:r>
-              <w:rPr>
-                <w:rStyle w:val="Collegamentoipertestuale"/>
+          <w:hyperlink w:anchor="_Toc122628804" w:history="1">
+            <w:r>
+              <w:rPr>
+                <w:rStyle w:val="Hyperlink"/>
                 <w:noProof/>
               </w:rPr>
               <w:t>Collect Initial Data</w:t>
@@ -1072,7 +1072,7 @@
                 <w:noProof/>
                 <w:webHidden/>
               </w:rPr>
-              <w:instrText xml:space="preserve"> PAGEREF _Toc122383987 \h </w:instrText>
+              <w:instrText xml:space="preserve"> PAGEREF _Toc122628804 \h </w:instrText>
             </w:r>
             <w:r>
               <w:rPr>
@@ -1105,7 +1105,7 @@
         </w:p>
         <w:p>
           <w:pPr>
-            <w:pStyle w:val="Sommario2"/>
+            <w:pStyle w:val="TOC2"/>
             <w:tabs>
               <w:tab w:val="right" w:leader="dot" w:pos="9628"/>
             </w:tabs>
@@ -1114,10 +1114,10 @@
               <w:noProof/>
             </w:rPr>
           </w:pPr>
-          <w:hyperlink w:anchor="_Toc122383988" w:history="1">
-            <w:r>
-              <w:rPr>
-                <w:rStyle w:val="Collegamentoipertestuale"/>
+          <w:hyperlink w:anchor="_Toc122628805" w:history="1">
+            <w:r>
+              <w:rPr>
+                <w:rStyle w:val="Hyperlink"/>
                 <w:noProof/>
               </w:rPr>
               <w:t>Data Description Report</w:t>
@@ -1141,7 +1141,7 @@
                 <w:noProof/>
                 <w:webHidden/>
               </w:rPr>
-              <w:instrText xml:space="preserve"> PAGEREF _Toc122383988 \h </w:instrText>
+              <w:instrText xml:space="preserve"> PAGEREF _Toc122628805 \h </w:instrText>
             </w:r>
             <w:r>
               <w:rPr>
@@ -1174,7 +1174,7 @@
         </w:p>
         <w:p>
           <w:pPr>
-            <w:pStyle w:val="Sommario3"/>
+            <w:pStyle w:val="TOC3"/>
             <w:tabs>
               <w:tab w:val="right" w:leader="dot" w:pos="9628"/>
             </w:tabs>
@@ -1183,10 +1183,10 @@
               <w:noProof/>
             </w:rPr>
           </w:pPr>
-          <w:hyperlink w:anchor="_Toc122383989" w:history="1">
-            <w:r>
-              <w:rPr>
-                <w:rStyle w:val="Collegamentoipertestuale"/>
+          <w:hyperlink w:anchor="_Toc122628806" w:history="1">
+            <w:r>
+              <w:rPr>
+                <w:rStyle w:val="Hyperlink"/>
                 <w:noProof/>
               </w:rPr>
               <w:t>Verify Data Quality</w:t>
@@ -1210,7 +1210,7 @@
                 <w:noProof/>
                 <w:webHidden/>
               </w:rPr>
-              <w:instrText xml:space="preserve"> PAGEREF _Toc122383989 \h </w:instrText>
+              <w:instrText xml:space="preserve"> PAGEREF _Toc122628806 \h </w:instrText>
             </w:r>
             <w:r>
               <w:rPr>
@@ -1243,7 +1243,7 @@
         </w:p>
         <w:p>
           <w:pPr>
-            <w:pStyle w:val="Sommario3"/>
+            <w:pStyle w:val="TOC3"/>
             <w:tabs>
               <w:tab w:val="right" w:leader="dot" w:pos="9628"/>
             </w:tabs>
@@ -1252,10 +1252,10 @@
               <w:noProof/>
             </w:rPr>
           </w:pPr>
-          <w:hyperlink w:anchor="_Toc122383990" w:history="1">
-            <w:r>
-              <w:rPr>
-                <w:rStyle w:val="Collegamentoipertestuale"/>
+          <w:hyperlink w:anchor="_Toc122628807" w:history="1">
+            <w:r>
+              <w:rPr>
+                <w:rStyle w:val="Hyperlink"/>
                 <w:noProof/>
               </w:rPr>
               <w:t>Explore Data</w:t>
@@ -1279,7 +1279,7 @@
                 <w:noProof/>
                 <w:webHidden/>
               </w:rPr>
-              <w:instrText xml:space="preserve"> PAGEREF _Toc122383990 \h </w:instrText>
+              <w:instrText xml:space="preserve"> PAGEREF _Toc122628807 \h </w:instrText>
             </w:r>
             <w:r>
               <w:rPr>
@@ -1312,7 +1312,7 @@
         </w:p>
         <w:p>
           <w:pPr>
-            <w:pStyle w:val="Sommario1"/>
+            <w:pStyle w:val="TOC1"/>
             <w:tabs>
               <w:tab w:val="right" w:leader="dot" w:pos="9628"/>
             </w:tabs>
@@ -1321,10 +1321,10 @@
               <w:noProof/>
             </w:rPr>
           </w:pPr>
-          <w:hyperlink w:anchor="_Toc122383991" w:history="1">
-            <w:r>
-              <w:rPr>
-                <w:rStyle w:val="Collegamentoipertestuale"/>
+          <w:hyperlink w:anchor="_Toc122628808" w:history="1">
+            <w:r>
+              <w:rPr>
+                <w:rStyle w:val="Hyperlink"/>
                 <w:noProof/>
               </w:rPr>
               <w:t>Data Preparation</w:t>
@@ -1348,7 +1348,7 @@
                 <w:noProof/>
                 <w:webHidden/>
               </w:rPr>
-              <w:instrText xml:space="preserve"> PAGEREF _Toc122383991 \h </w:instrText>
+              <w:instrText xml:space="preserve"> PAGEREF _Toc122628808 \h </w:instrText>
             </w:r>
             <w:r>
               <w:rPr>
@@ -1381,7 +1381,7 @@
         </w:p>
         <w:p>
           <w:pPr>
-            <w:pStyle w:val="Sommario2"/>
+            <w:pStyle w:val="TOC2"/>
             <w:tabs>
               <w:tab w:val="right" w:leader="dot" w:pos="9628"/>
             </w:tabs>
@@ -1390,10 +1390,10 @@
               <w:noProof/>
             </w:rPr>
           </w:pPr>
-          <w:hyperlink w:anchor="_Toc122383992" w:history="1">
-            <w:r>
-              <w:rPr>
-                <w:rStyle w:val="Collegamentoipertestuale"/>
+          <w:hyperlink w:anchor="_Toc122628809" w:history="1">
+            <w:r>
+              <w:rPr>
+                <w:rStyle w:val="Hyperlink"/>
                 <w:noProof/>
               </w:rPr>
               <w:t>Select Data</w:t>
@@ -1417,7 +1417,7 @@
                 <w:noProof/>
                 <w:webHidden/>
               </w:rPr>
-              <w:instrText xml:space="preserve"> PAGEREF _Toc122383992 \h </w:instrText>
+              <w:instrText xml:space="preserve"> PAGEREF _Toc122628809 \h </w:instrText>
             </w:r>
             <w:r>
               <w:rPr>
@@ -1450,7 +1450,7 @@
         </w:p>
         <w:p>
           <w:pPr>
-            <w:pStyle w:val="Sommario2"/>
+            <w:pStyle w:val="TOC2"/>
             <w:tabs>
               <w:tab w:val="right" w:leader="dot" w:pos="9628"/>
             </w:tabs>
@@ -1459,10 +1459,10 @@
               <w:noProof/>
             </w:rPr>
           </w:pPr>
-          <w:hyperlink w:anchor="_Toc122383993" w:history="1">
-            <w:r>
-              <w:rPr>
-                <w:rStyle w:val="Collegamentoipertestuale"/>
+          <w:hyperlink w:anchor="_Toc122628810" w:history="1">
+            <w:r>
+              <w:rPr>
+                <w:rStyle w:val="Hyperlink"/>
                 <w:noProof/>
               </w:rPr>
               <w:t>Clean Data</w:t>
@@ -1486,7 +1486,7 @@
                 <w:noProof/>
                 <w:webHidden/>
               </w:rPr>
-              <w:instrText xml:space="preserve"> PAGEREF _Toc122383993 \h </w:instrText>
+              <w:instrText xml:space="preserve"> PAGEREF _Toc122628810 \h </w:instrText>
             </w:r>
             <w:r>
               <w:rPr>
@@ -1519,7 +1519,7 @@
         </w:p>
         <w:p>
           <w:pPr>
-            <w:pStyle w:val="Sommario2"/>
+            <w:pStyle w:val="TOC2"/>
             <w:tabs>
               <w:tab w:val="right" w:leader="dot" w:pos="9628"/>
             </w:tabs>
@@ -1528,10 +1528,10 @@
               <w:noProof/>
             </w:rPr>
           </w:pPr>
-          <w:hyperlink w:anchor="_Toc122383994" w:history="1">
-            <w:r>
-              <w:rPr>
-                <w:rStyle w:val="Collegamentoipertestuale"/>
+          <w:hyperlink w:anchor="_Toc122628811" w:history="1">
+            <w:r>
+              <w:rPr>
+                <w:rStyle w:val="Hyperlink"/>
                 <w:noProof/>
               </w:rPr>
               <w:t>Construct Data</w:t>
@@ -1555,7 +1555,7 @@
                 <w:noProof/>
                 <w:webHidden/>
               </w:rPr>
-              <w:instrText xml:space="preserve"> PAGEREF _Toc122383994 \h </w:instrText>
+              <w:instrText xml:space="preserve"> PAGEREF _Toc122628811 \h </w:instrText>
             </w:r>
             <w:r>
               <w:rPr>
@@ -1588,7 +1588,7 @@
         </w:p>
         <w:p>
           <w:pPr>
-            <w:pStyle w:val="Sommario2"/>
+            <w:pStyle w:val="TOC2"/>
             <w:tabs>
               <w:tab w:val="right" w:leader="dot" w:pos="9628"/>
             </w:tabs>
@@ -1597,10 +1597,10 @@
               <w:noProof/>
             </w:rPr>
           </w:pPr>
-          <w:hyperlink w:anchor="_Toc122383995" w:history="1">
-            <w:r>
-              <w:rPr>
-                <w:rStyle w:val="Collegamentoipertestuale"/>
+          <w:hyperlink w:anchor="_Toc122628812" w:history="1">
+            <w:r>
+              <w:rPr>
+                <w:rStyle w:val="Hyperlink"/>
                 <w:noProof/>
               </w:rPr>
               <w:t>Integrated Data</w:t>
@@ -1624,7 +1624,7 @@
                 <w:noProof/>
                 <w:webHidden/>
               </w:rPr>
-              <w:instrText xml:space="preserve"> PAGEREF _Toc122383995 \h </w:instrText>
+              <w:instrText xml:space="preserve"> PAGEREF _Toc122628812 \h </w:instrText>
             </w:r>
             <w:r>
               <w:rPr>
@@ -1657,7 +1657,7 @@
         </w:p>
         <w:p>
           <w:pPr>
-            <w:pStyle w:val="Sommario2"/>
+            <w:pStyle w:val="TOC2"/>
             <w:tabs>
               <w:tab w:val="right" w:leader="dot" w:pos="9628"/>
             </w:tabs>
@@ -1666,10 +1666,10 @@
               <w:noProof/>
             </w:rPr>
           </w:pPr>
-          <w:hyperlink w:anchor="_Toc122383996" w:history="1">
-            <w:r>
-              <w:rPr>
-                <w:rStyle w:val="Collegamentoipertestuale"/>
+          <w:hyperlink w:anchor="_Toc122628813" w:history="1">
+            <w:r>
+              <w:rPr>
+                <w:rStyle w:val="Hyperlink"/>
                 <w:noProof/>
               </w:rPr>
               <w:t>Format Data</w:t>
@@ -1693,7 +1693,7 @@
                 <w:noProof/>
                 <w:webHidden/>
               </w:rPr>
-              <w:instrText xml:space="preserve"> PAGEREF _Toc122383996 \h </w:instrText>
+              <w:instrText xml:space="preserve"> PAGEREF _Toc122628813 \h </w:instrText>
             </w:r>
             <w:r>
               <w:rPr>
@@ -1726,7 +1726,7 @@
         </w:p>
         <w:p>
           <w:pPr>
-            <w:pStyle w:val="Sommario1"/>
+            <w:pStyle w:val="TOC1"/>
             <w:tabs>
               <w:tab w:val="right" w:leader="dot" w:pos="9628"/>
             </w:tabs>
@@ -1735,10 +1735,10 @@
               <w:noProof/>
             </w:rPr>
           </w:pPr>
-          <w:hyperlink w:anchor="_Toc122383997" w:history="1">
-            <w:r>
-              <w:rPr>
-                <w:rStyle w:val="Collegamentoipertestuale"/>
+          <w:hyperlink w:anchor="_Toc122628814" w:history="1">
+            <w:r>
+              <w:rPr>
+                <w:rStyle w:val="Hyperlink"/>
                 <w:noProof/>
               </w:rPr>
               <w:t>Modelling</w:t>
@@ -1762,7 +1762,7 @@
                 <w:noProof/>
                 <w:webHidden/>
               </w:rPr>
-              <w:instrText xml:space="preserve"> PAGEREF _Toc122383997 \h </w:instrText>
+              <w:instrText xml:space="preserve"> PAGEREF _Toc122628814 \h </w:instrText>
             </w:r>
             <w:r>
               <w:rPr>
@@ -1795,7 +1795,7 @@
         </w:p>
         <w:p>
           <w:pPr>
-            <w:pStyle w:val="Sommario1"/>
+            <w:pStyle w:val="TOC1"/>
             <w:tabs>
               <w:tab w:val="right" w:leader="dot" w:pos="9628"/>
             </w:tabs>
@@ -1804,10 +1804,10 @@
               <w:noProof/>
             </w:rPr>
           </w:pPr>
-          <w:hyperlink w:anchor="_Toc122383998" w:history="1">
-            <w:r>
-              <w:rPr>
-                <w:rStyle w:val="Collegamentoipertestuale"/>
+          <w:hyperlink w:anchor="_Toc122628815" w:history="1">
+            <w:r>
+              <w:rPr>
+                <w:rStyle w:val="Hyperlink"/>
                 <w:noProof/>
               </w:rPr>
               <w:t>Evaluation</w:t>
@@ -1831,7 +1831,7 @@
                 <w:noProof/>
                 <w:webHidden/>
               </w:rPr>
-              <w:instrText xml:space="preserve"> PAGEREF _Toc122383998 \h </w:instrText>
+              <w:instrText xml:space="preserve"> PAGEREF _Toc122628815 \h </w:instrText>
             </w:r>
             <w:r>
               <w:rPr>
@@ -1875,12 +1875,12 @@
     </w:sdt>
     <w:p>
       <w:pPr>
-        <w:pStyle w:val="Sommario3"/>
-      </w:pPr>
-    </w:p>
-    <w:p>
-      <w:pPr>
-        <w:pStyle w:val="Sommario3"/>
+        <w:pStyle w:val="TOC3"/>
+      </w:pPr>
+    </w:p>
+    <w:p>
+      <w:pPr>
+        <w:pStyle w:val="TOC3"/>
       </w:pPr>
       <w:r>
         <w:br w:type="page"/>
@@ -1888,9 +1888,9 @@
     </w:p>
     <w:p>
       <w:pPr>
-        <w:pStyle w:val="Titolo1"/>
-      </w:pPr>
-      <w:bookmarkStart w:id="0" w:name="_Toc122383979"/>
+        <w:pStyle w:val="Heading1"/>
+      </w:pPr>
+      <w:bookmarkStart w:id="0" w:name="_Toc122628796"/>
       <w:r>
         <w:lastRenderedPageBreak/>
         <w:t>Business Understanding</w:t>
@@ -1900,9 +1900,9 @@
     <w:p/>
     <w:p>
       <w:pPr>
-        <w:pStyle w:val="Titolo2"/>
-      </w:pPr>
-      <w:bookmarkStart w:id="1" w:name="_Toc122383980"/>
+        <w:pStyle w:val="Heading2"/>
+      </w:pPr>
+      <w:bookmarkStart w:id="1" w:name="_Toc122628797"/>
       <w:r>
         <w:t>Business Objectives</w:t>
       </w:r>
@@ -1911,7 +1911,13 @@
     <w:p/>
     <w:p>
       <w:r>
-        <w:t>Retrieve and analyze climate data over last decades​ in order to discover patterns and d</w:t>
+        <w:t xml:space="preserve">Retrieve and analyze climate data over last decades​ </w:t>
+      </w:r>
+      <w:r>
+        <w:t>to</w:t>
+      </w:r>
+      <w:r>
+        <w:t xml:space="preserve"> discover patterns and d</w:t>
       </w:r>
       <w:r>
         <w:t>etect how and to what extent climate has been changed over the time</w:t>
@@ -1964,7 +1970,7 @@
     </w:p>
     <w:p>
       <w:pPr>
-        <w:pStyle w:val="Paragrafoelenco"/>
+        <w:pStyle w:val="ListParagraph"/>
         <w:numPr>
           <w:ilvl w:val="0"/>
           <w:numId w:val="2"/>
@@ -1976,7 +1982,7 @@
     </w:p>
     <w:p>
       <w:pPr>
-        <w:pStyle w:val="Paragrafoelenco"/>
+        <w:pStyle w:val="ListParagraph"/>
         <w:numPr>
           <w:ilvl w:val="0"/>
           <w:numId w:val="2"/>
@@ -1995,9 +2001,9 @@
     <w:p/>
     <w:p>
       <w:pPr>
-        <w:pStyle w:val="Titolo2"/>
-      </w:pPr>
-      <w:bookmarkStart w:id="2" w:name="_Toc122383981"/>
+        <w:pStyle w:val="Heading2"/>
+      </w:pPr>
+      <w:bookmarkStart w:id="2" w:name="_Toc122628798"/>
       <w:r>
         <w:t>Business Success Criteria</w:t>
       </w:r>
@@ -2006,15 +2012,21 @@
     <w:p/>
     <w:p>
       <w:r>
-        <w:t>Detect Concept Drifts in order to improve predictions on climate data.</w:t>
+        <w:t xml:space="preserve">Detect Concept Drifts </w:t>
+      </w:r>
+      <w:r>
+        <w:t>to</w:t>
+      </w:r>
+      <w:r>
+        <w:t xml:space="preserve"> improve predictions on climate data.</w:t>
       </w:r>
     </w:p>
     <w:p/>
     <w:p>
       <w:pPr>
-        <w:pStyle w:val="Titolo2"/>
-      </w:pPr>
-      <w:bookmarkStart w:id="3" w:name="_Toc122383982"/>
+        <w:pStyle w:val="Heading2"/>
+      </w:pPr>
+      <w:bookmarkStart w:id="3" w:name="_Toc122628799"/>
       <w:r>
         <w:t>Assess Situation</w:t>
       </w:r>
@@ -2023,7 +2035,7 @@
     <w:p/>
     <w:p>
       <w:pPr>
-        <w:pStyle w:val="Paragrafoelenco"/>
+        <w:pStyle w:val="ListParagraph"/>
         <w:numPr>
           <w:ilvl w:val="0"/>
           <w:numId w:val="6"/>
@@ -2042,7 +2054,7 @@
     </w:p>
     <w:p>
       <w:pPr>
-        <w:pStyle w:val="Paragrafoelenco"/>
+        <w:pStyle w:val="ListParagraph"/>
         <w:numPr>
           <w:ilvl w:val="1"/>
           <w:numId w:val="6"/>
@@ -2054,7 +2066,7 @@
     </w:p>
     <w:p>
       <w:pPr>
-        <w:pStyle w:val="Paragrafoelenco"/>
+        <w:pStyle w:val="ListParagraph"/>
         <w:numPr>
           <w:ilvl w:val="1"/>
           <w:numId w:val="6"/>
@@ -2066,7 +2078,7 @@
     </w:p>
     <w:p>
       <w:pPr>
-        <w:pStyle w:val="Paragrafoelenco"/>
+        <w:pStyle w:val="ListParagraph"/>
         <w:numPr>
           <w:ilvl w:val="0"/>
           <w:numId w:val="6"/>
@@ -2085,7 +2097,7 @@
     </w:p>
     <w:p>
       <w:pPr>
-        <w:pStyle w:val="Paragrafoelenco"/>
+        <w:pStyle w:val="ListParagraph"/>
         <w:numPr>
           <w:ilvl w:val="1"/>
           <w:numId w:val="6"/>
@@ -2097,7 +2109,7 @@
     </w:p>
     <w:p>
       <w:pPr>
-        <w:pStyle w:val="Paragrafoelenco"/>
+        <w:pStyle w:val="ListParagraph"/>
         <w:numPr>
           <w:ilvl w:val="0"/>
           <w:numId w:val="6"/>
@@ -2116,7 +2128,7 @@
     </w:p>
     <w:p>
       <w:pPr>
-        <w:pStyle w:val="Paragrafoelenco"/>
+        <w:pStyle w:val="ListParagraph"/>
         <w:numPr>
           <w:ilvl w:val="1"/>
           <w:numId w:val="6"/>
@@ -2129,9 +2141,9 @@
     <w:p/>
     <w:p>
       <w:pPr>
-        <w:pStyle w:val="Titolo2"/>
-      </w:pPr>
-      <w:bookmarkStart w:id="4" w:name="_Toc122383983"/>
+        <w:pStyle w:val="Heading2"/>
+      </w:pPr>
+      <w:bookmarkStart w:id="4" w:name="_Toc122628800"/>
       <w:r>
         <w:t>Data Mining Goal</w:t>
       </w:r>
@@ -2146,9 +2158,9 @@
     <w:p/>
     <w:p>
       <w:pPr>
-        <w:pStyle w:val="Titolo2"/>
-      </w:pPr>
-      <w:bookmarkStart w:id="5" w:name="_Toc122383984"/>
+        <w:pStyle w:val="Heading2"/>
+      </w:pPr>
+      <w:bookmarkStart w:id="5" w:name="_Toc122628801"/>
       <w:r>
         <w:t>Data Mining Success Criteria</w:t>
       </w:r>
@@ -2173,9 +2185,9 @@
     <w:p/>
     <w:p>
       <w:pPr>
-        <w:pStyle w:val="Titolo2"/>
-      </w:pPr>
-      <w:bookmarkStart w:id="6" w:name="_Toc122383985"/>
+        <w:pStyle w:val="Heading2"/>
+      </w:pPr>
+      <w:bookmarkStart w:id="6" w:name="_Toc122628802"/>
       <w:r>
         <w:t>Project Plan</w:t>
       </w:r>
@@ -2184,7 +2196,7 @@
     <w:p/>
     <w:p>
       <w:pPr>
-        <w:pStyle w:val="Paragrafoelenco"/>
+        <w:pStyle w:val="ListParagraph"/>
         <w:numPr>
           <w:ilvl w:val="0"/>
           <w:numId w:val="7"/>
@@ -2196,7 +2208,7 @@
     </w:p>
     <w:p>
       <w:pPr>
-        <w:pStyle w:val="Paragrafoelenco"/>
+        <w:pStyle w:val="ListParagraph"/>
         <w:numPr>
           <w:ilvl w:val="1"/>
           <w:numId w:val="7"/>
@@ -2208,7 +2220,7 @@
     </w:p>
     <w:p>
       <w:pPr>
-        <w:pStyle w:val="Paragrafoelenco"/>
+        <w:pStyle w:val="ListParagraph"/>
         <w:numPr>
           <w:ilvl w:val="1"/>
           <w:numId w:val="7"/>
@@ -2220,19 +2232,21 @@
     </w:p>
     <w:p>
       <w:pPr>
-        <w:pStyle w:val="Paragrafoelenco"/>
+        <w:pStyle w:val="ListParagraph"/>
         <w:numPr>
           <w:ilvl w:val="1"/>
           <w:numId w:val="7"/>
         </w:numPr>
       </w:pPr>
+      <w:proofErr w:type="spellStart"/>
       <w:r>
         <w:t>jKarma</w:t>
       </w:r>
-    </w:p>
-    <w:p>
-      <w:pPr>
-        <w:pStyle w:val="Paragrafoelenco"/>
+      <w:proofErr w:type="spellEnd"/>
+    </w:p>
+    <w:p>
+      <w:pPr>
+        <w:pStyle w:val="ListParagraph"/>
         <w:numPr>
           <w:ilvl w:val="1"/>
           <w:numId w:val="7"/>
@@ -2244,7 +2258,7 @@
     </w:p>
     <w:p>
       <w:pPr>
-        <w:pStyle w:val="Paragrafoelenco"/>
+        <w:pStyle w:val="ListParagraph"/>
         <w:numPr>
           <w:ilvl w:val="1"/>
           <w:numId w:val="7"/>
@@ -2268,9 +2282,9 @@
     </w:p>
     <w:p>
       <w:pPr>
-        <w:pStyle w:val="Titolo1"/>
-      </w:pPr>
-      <w:bookmarkStart w:id="7" w:name="_Toc122383986"/>
+        <w:pStyle w:val="Heading1"/>
+      </w:pPr>
+      <w:bookmarkStart w:id="7" w:name="_Toc122628803"/>
       <w:r>
         <w:lastRenderedPageBreak/>
         <w:t>Data Understanding</w:t>
@@ -2317,9 +2331,9 @@
     <w:p/>
     <w:p>
       <w:pPr>
-        <w:pStyle w:val="Titolo2"/>
-      </w:pPr>
-      <w:bookmarkStart w:id="8" w:name="_Toc122383987"/>
+        <w:pStyle w:val="Heading2"/>
+      </w:pPr>
+      <w:bookmarkStart w:id="8" w:name="_Toc122628804"/>
       <w:r>
         <w:t>Collect Initial Data</w:t>
       </w:r>
@@ -2333,7 +2347,7 @@
       <w:hyperlink r:id="rId7" w:history="1">
         <w:r>
           <w:rPr>
-            <w:rStyle w:val="Collegamentoipertestuale"/>
+            <w:rStyle w:val="Hyperlink"/>
           </w:rPr>
           <w:t>NOAA website</w:t>
         </w:r>
@@ -2348,9 +2362,9 @@
     <w:p/>
     <w:p>
       <w:pPr>
-        <w:pStyle w:val="Titolo2"/>
-      </w:pPr>
-      <w:bookmarkStart w:id="9" w:name="_Toc122383988"/>
+        <w:pStyle w:val="Heading2"/>
+      </w:pPr>
+      <w:bookmarkStart w:id="9" w:name="_Toc122628805"/>
       <w:r>
         <w:t>Data Description Report</w:t>
       </w:r>
@@ -2364,7 +2378,7 @@
     </w:p>
     <w:p>
       <w:pPr>
-        <w:pStyle w:val="Paragrafoelenco"/>
+        <w:pStyle w:val="ListParagraph"/>
         <w:numPr>
           <w:ilvl w:val="0"/>
           <w:numId w:val="3"/>
@@ -2383,7 +2397,7 @@
     </w:p>
     <w:p>
       <w:pPr>
-        <w:pStyle w:val="Paragrafoelenco"/>
+        <w:pStyle w:val="ListParagraph"/>
         <w:numPr>
           <w:ilvl w:val="0"/>
           <w:numId w:val="3"/>
@@ -2402,7 +2416,7 @@
     </w:p>
     <w:p>
       <w:pPr>
-        <w:pStyle w:val="Paragrafoelenco"/>
+        <w:pStyle w:val="ListParagraph"/>
         <w:numPr>
           <w:ilvl w:val="1"/>
           <w:numId w:val="3"/>
@@ -2421,7 +2435,7 @@
     </w:p>
     <w:p>
       <w:pPr>
-        <w:pStyle w:val="Paragrafoelenco"/>
+        <w:pStyle w:val="ListParagraph"/>
         <w:numPr>
           <w:ilvl w:val="1"/>
           <w:numId w:val="3"/>
@@ -2451,9 +2465,9 @@
     <w:p/>
     <w:p>
       <w:pPr>
-        <w:pStyle w:val="Titolo3"/>
-      </w:pPr>
-      <w:bookmarkStart w:id="10" w:name="_Toc122383989"/>
+        <w:pStyle w:val="Heading3"/>
+      </w:pPr>
+      <w:bookmarkStart w:id="10" w:name="_Toc122628806"/>
       <w:r>
         <w:t>Verify Data Quality</w:t>
       </w:r>
@@ -2462,7 +2476,7 @@
     <w:p/>
     <w:p>
       <w:pPr>
-        <w:pStyle w:val="Paragrafoelenco"/>
+        <w:pStyle w:val="ListParagraph"/>
         <w:numPr>
           <w:ilvl w:val="0"/>
           <w:numId w:val="5"/>
@@ -2481,7 +2495,7 @@
     </w:p>
     <w:p>
       <w:pPr>
-        <w:pStyle w:val="Paragrafoelenco"/>
+        <w:pStyle w:val="ListParagraph"/>
         <w:numPr>
           <w:ilvl w:val="0"/>
           <w:numId w:val="5"/>
@@ -2500,7 +2514,7 @@
     </w:p>
     <w:p>
       <w:pPr>
-        <w:pStyle w:val="Paragrafoelenco"/>
+        <w:pStyle w:val="ListParagraph"/>
         <w:numPr>
           <w:ilvl w:val="1"/>
           <w:numId w:val="5"/>
@@ -2513,9 +2527,9 @@
     <w:p/>
     <w:p>
       <w:pPr>
-        <w:pStyle w:val="Titolo3"/>
-      </w:pPr>
-      <w:bookmarkStart w:id="11" w:name="_Toc122383990"/>
+        <w:pStyle w:val="Heading3"/>
+      </w:pPr>
+      <w:bookmarkStart w:id="11" w:name="_Toc122628807"/>
       <w:r>
         <w:t>Explore Data</w:t>
       </w:r>
@@ -2617,7 +2631,23 @@
           <w:i/>
           <w:iCs/>
         </w:rPr>
-        <w:t>‘yyyy-MM-dd’</w:t>
+        <w:t>‘</w:t>
+      </w:r>
+      <w:proofErr w:type="spellStart"/>
+      <w:r>
+        <w:rPr>
+          <w:i/>
+          <w:iCs/>
+        </w:rPr>
+        <w:t>yyyy</w:t>
+      </w:r>
+      <w:proofErr w:type="spellEnd"/>
+      <w:r>
+        <w:rPr>
+          <w:i/>
+          <w:iCs/>
+        </w:rPr>
+        <w:t>-MM-dd’</w:t>
       </w:r>
     </w:p>
     <w:p>
@@ -2865,9 +2895,9 @@
     </w:p>
     <w:p>
       <w:pPr>
-        <w:pStyle w:val="Titolo1"/>
-      </w:pPr>
-      <w:bookmarkStart w:id="12" w:name="_Toc122383991"/>
+        <w:pStyle w:val="Heading1"/>
+      </w:pPr>
+      <w:bookmarkStart w:id="12" w:name="_Toc122628808"/>
       <w:r>
         <w:lastRenderedPageBreak/>
         <w:t>Data Preparation</w:t>
@@ -2877,9 +2907,9 @@
     <w:p/>
     <w:p>
       <w:pPr>
-        <w:pStyle w:val="Titolo2"/>
-      </w:pPr>
-      <w:bookmarkStart w:id="13" w:name="_Toc122383992"/>
+        <w:pStyle w:val="Heading2"/>
+      </w:pPr>
+      <w:bookmarkStart w:id="13" w:name="_Toc122628809"/>
       <w:r>
         <w:t>Select Data</w:t>
       </w:r>
@@ -2893,7 +2923,7 @@
     </w:p>
     <w:p>
       <w:pPr>
-        <w:pStyle w:val="Paragrafoelenco"/>
+        <w:pStyle w:val="ListParagraph"/>
         <w:numPr>
           <w:ilvl w:val="0"/>
           <w:numId w:val="8"/>
@@ -2913,7 +2943,7 @@
     </w:p>
     <w:p>
       <w:pPr>
-        <w:pStyle w:val="Paragrafoelenco"/>
+        <w:pStyle w:val="ListParagraph"/>
         <w:numPr>
           <w:ilvl w:val="0"/>
           <w:numId w:val="8"/>
@@ -2940,9 +2970,9 @@
     <w:p/>
     <w:p>
       <w:pPr>
-        <w:pStyle w:val="Titolo2"/>
-      </w:pPr>
-      <w:bookmarkStart w:id="14" w:name="_Toc122383993"/>
+        <w:pStyle w:val="Heading2"/>
+      </w:pPr>
+      <w:bookmarkStart w:id="14" w:name="_Toc122628810"/>
       <w:r>
         <w:t>Clean Data</w:t>
       </w:r>
@@ -2951,7 +2981,7 @@
     <w:p/>
     <w:p>
       <w:pPr>
-        <w:pStyle w:val="Paragrafoelenco"/>
+        <w:pStyle w:val="ListParagraph"/>
         <w:numPr>
           <w:ilvl w:val="0"/>
           <w:numId w:val="9"/>
@@ -2963,7 +2993,7 @@
     </w:p>
     <w:p>
       <w:pPr>
-        <w:pStyle w:val="Paragrafoelenco"/>
+        <w:pStyle w:val="ListParagraph"/>
         <w:numPr>
           <w:ilvl w:val="0"/>
           <w:numId w:val="9"/>
@@ -2976,9 +3006,9 @@
     <w:p/>
     <w:p>
       <w:pPr>
-        <w:pStyle w:val="Titolo2"/>
-      </w:pPr>
-      <w:bookmarkStart w:id="15" w:name="_Toc122383994"/>
+        <w:pStyle w:val="Heading2"/>
+      </w:pPr>
+      <w:bookmarkStart w:id="15" w:name="_Toc122628811"/>
       <w:r>
         <w:t>Construct Data</w:t>
       </w:r>
@@ -2997,7 +3027,13 @@
         <w:t>period’</w:t>
       </w:r>
       <w:r>
-        <w:t>, was constructed in order to compare rows from the same month in different years.</w:t>
+        <w:t xml:space="preserve">, was constructed </w:t>
+      </w:r>
+      <w:r>
+        <w:t>to</w:t>
+      </w:r>
+      <w:r>
+        <w:t xml:space="preserve"> compare rows from the same month in different years.</w:t>
       </w:r>
     </w:p>
     <w:p>
@@ -3008,9 +3044,9 @@
     <w:p/>
     <w:p>
       <w:pPr>
-        <w:pStyle w:val="Titolo2"/>
-      </w:pPr>
-      <w:bookmarkStart w:id="16" w:name="_Toc122383995"/>
+        <w:pStyle w:val="Heading2"/>
+      </w:pPr>
+      <w:bookmarkStart w:id="16" w:name="_Toc122628812"/>
       <w:r>
         <w:t>Integrated Data</w:t>
       </w:r>
@@ -3025,9 +3061,9 @@
     <w:p/>
     <w:p>
       <w:pPr>
-        <w:pStyle w:val="Titolo2"/>
-      </w:pPr>
-      <w:bookmarkStart w:id="17" w:name="_Toc122383996"/>
+        <w:pStyle w:val="Heading2"/>
+      </w:pPr>
+      <w:bookmarkStart w:id="17" w:name="_Toc122628813"/>
       <w:r>
         <w:t>Format Data</w:t>
       </w:r>
@@ -3036,7 +3072,7 @@
     <w:p/>
     <w:p>
       <w:pPr>
-        <w:pStyle w:val="Paragrafoelenco"/>
+        <w:pStyle w:val="ListParagraph"/>
         <w:numPr>
           <w:ilvl w:val="0"/>
           <w:numId w:val="10"/>
@@ -3059,9 +3095,9 @@
     </w:p>
     <w:p>
       <w:pPr>
-        <w:pStyle w:val="Titolo1"/>
-      </w:pPr>
-      <w:bookmarkStart w:id="18" w:name="_Toc122383997"/>
+        <w:pStyle w:val="Heading1"/>
+      </w:pPr>
+      <w:bookmarkStart w:id="18" w:name="_Toc122628814"/>
       <w:r>
         <w:lastRenderedPageBreak/>
         <w:t>Modelling</w:t>
@@ -3071,7 +3107,15 @@
     <w:p/>
     <w:p>
       <w:r>
-        <w:t>The model identified to achieve objectives is based on jKarma, especially in the application of PBCD algorithm with a cumulative sliding strategy.</w:t>
+        <w:t xml:space="preserve">The model identified to achieve objectives is based on </w:t>
+      </w:r>
+      <w:proofErr w:type="spellStart"/>
+      <w:r>
+        <w:t>jKarma</w:t>
+      </w:r>
+      <w:proofErr w:type="spellEnd"/>
+      <w:r>
+        <w:t>, especially in the application of PBCD algorithm with a cumulative sliding strategy.</w:t>
       </w:r>
     </w:p>
     <w:p>
@@ -3085,23 +3129,36 @@
     <w:p/>
     <w:p>
       <w:r>
-        <w:t>In order to improve the speed of all this technical instruments, we parallelized the execution of the workflow using Spark.</w:t>
+        <w:t>To</w:t>
+      </w:r>
+      <w:r>
+        <w:t xml:space="preserve"> improve the speed of all </w:t>
+      </w:r>
+      <w:r>
+        <w:t>these technical instruments</w:t>
+      </w:r>
+      <w:r>
+        <w:t>, we parallelized the execution of the workflow using Spark.</w:t>
       </w:r>
     </w:p>
     <w:p/>
     <w:p>
       <w:pPr>
-        <w:pStyle w:val="Titolo1"/>
-      </w:pPr>
-      <w:bookmarkStart w:id="19" w:name="_Toc122383998"/>
+        <w:pStyle w:val="Heading1"/>
+      </w:pPr>
+      <w:bookmarkStart w:id="19" w:name="_Toc122628815"/>
       <w:r>
         <w:t>Evaluation</w:t>
       </w:r>
       <w:bookmarkEnd w:id="19"/>
     </w:p>
-    <w:p>
-      <w:r>
-        <w:t>Duing to its nature, this project has no explicit measure of evaluation and results cannot be compared to a ground truth.</w:t>
+    <w:p/>
+    <w:p>
+      <w:r>
+        <w:t>Due</w:t>
+      </w:r>
+      <w:r>
+        <w:t xml:space="preserve"> to its nature, this project has no explicit measure of evaluation and results cannot be compared to a ground truth.</w:t>
       </w:r>
     </w:p>
     <w:p>
@@ -3112,6 +3169,382 @@
         <w:t>results of the change detection algorithm.</w:t>
       </w:r>
     </w:p>
+    <w:p/>
+    <w:p>
+      <w:r>
+        <w:t>We can notice that changes in the pattern are delimited into the summer season, from July to September as shown in figures below.</w:t>
+      </w:r>
+    </w:p>
+    <w:p/>
+    <w:p>
+      <w:r>
+        <w:t>It’s easy to see how data about temperatures are slightly increasing over years.</w:t>
+      </w:r>
+    </w:p>
+    <w:p/>
+    <w:p>
+      <w:pPr>
+        <w:keepNext/>
+        <w:jc w:val="center"/>
+      </w:pPr>
+      <w:r>
+        <w:rPr>
+          <w:noProof/>
+        </w:rPr>
+        <w:drawing>
+          <wp:inline distT="0" distB="0" distL="0" distR="0" wp14:anchorId="056C4796" wp14:editId="1ABB7BD8">
+            <wp:extent cx="6120130" cy="2868295"/>
+            <wp:effectExtent l="19050" t="19050" r="13970" b="27305"/>
+            <wp:docPr id="2" name="Picture 2" descr="Text&#10;&#10;Description automatically generated with medium confidence"/>
+            <wp:cNvGraphicFramePr>
+              <a:graphicFrameLocks xmlns:a="http://schemas.openxmlformats.org/drawingml/2006/main" noChangeAspect="1"/>
+            </wp:cNvGraphicFramePr>
+            <a:graphic xmlns:a="http://schemas.openxmlformats.org/drawingml/2006/main">
+              <a:graphicData uri="http://schemas.openxmlformats.org/drawingml/2006/picture">
+                <pic:pic xmlns:pic="http://schemas.openxmlformats.org/drawingml/2006/picture">
+                  <pic:nvPicPr>
+                    <pic:cNvPr id="2" name="Picture 2" descr="Text&#10;&#10;Description automatically generated with medium confidence"/>
+                    <pic:cNvPicPr/>
+                  </pic:nvPicPr>
+                  <pic:blipFill>
+                    <a:blip r:embed="rId8"/>
+                    <a:stretch>
+                      <a:fillRect/>
+                    </a:stretch>
+                  </pic:blipFill>
+                  <pic:spPr>
+                    <a:xfrm>
+                      <a:off x="0" y="0"/>
+                      <a:ext cx="6120130" cy="2868295"/>
+                    </a:xfrm>
+                    <a:prstGeom prst="rect">
+                      <a:avLst/>
+                    </a:prstGeom>
+                    <a:ln>
+                      <a:solidFill>
+                        <a:schemeClr val="tx1"/>
+                      </a:solidFill>
+                    </a:ln>
+                  </pic:spPr>
+                </pic:pic>
+              </a:graphicData>
+            </a:graphic>
+          </wp:inline>
+        </w:drawing>
+      </w:r>
+    </w:p>
+    <w:p>
+      <w:pPr>
+        <w:pStyle w:val="Caption"/>
+        <w:jc w:val="center"/>
+      </w:pPr>
+      <w:r>
+        <w:t xml:space="preserve">Figure </w:t>
+      </w:r>
+      <w:r>
+        <w:fldChar w:fldCharType="begin"/>
+      </w:r>
+      <w:r>
+        <w:instrText xml:space="preserve"> SEQ Figure \* ARABIC </w:instrText>
+      </w:r>
+      <w:r>
+        <w:fldChar w:fldCharType="separate"/>
+      </w:r>
+      <w:r>
+        <w:rPr>
+          <w:noProof/>
+        </w:rPr>
+        <w:t>1</w:t>
+      </w:r>
+      <w:r>
+        <w:fldChar w:fldCharType="end"/>
+      </w:r>
+      <w:r>
+        <w:t xml:space="preserve"> – First 6 months + July</w:t>
+      </w:r>
+    </w:p>
+    <w:p/>
+    <w:p>
+      <w:pPr>
+        <w:keepNext/>
+        <w:jc w:val="center"/>
+      </w:pPr>
+      <w:r>
+        <w:rPr>
+          <w:noProof/>
+        </w:rPr>
+        <w:lastRenderedPageBreak/>
+        <w:drawing>
+          <wp:inline distT="0" distB="0" distL="0" distR="0" wp14:anchorId="201EBA0B" wp14:editId="35821A55">
+            <wp:extent cx="6120130" cy="4057015"/>
+            <wp:effectExtent l="19050" t="19050" r="13970" b="19685"/>
+            <wp:docPr id="3" name="Picture 3" descr="Text&#10;&#10;Description automatically generated"/>
+            <wp:cNvGraphicFramePr>
+              <a:graphicFrameLocks xmlns:a="http://schemas.openxmlformats.org/drawingml/2006/main" noChangeAspect="1"/>
+            </wp:cNvGraphicFramePr>
+            <a:graphic xmlns:a="http://schemas.openxmlformats.org/drawingml/2006/main">
+              <a:graphicData uri="http://schemas.openxmlformats.org/drawingml/2006/picture">
+                <pic:pic xmlns:pic="http://schemas.openxmlformats.org/drawingml/2006/picture">
+                  <pic:nvPicPr>
+                    <pic:cNvPr id="3" name="Picture 3" descr="Text&#10;&#10;Description automatically generated"/>
+                    <pic:cNvPicPr/>
+                  </pic:nvPicPr>
+                  <pic:blipFill>
+                    <a:blip r:embed="rId9"/>
+                    <a:stretch>
+                      <a:fillRect/>
+                    </a:stretch>
+                  </pic:blipFill>
+                  <pic:spPr>
+                    <a:xfrm>
+                      <a:off x="0" y="0"/>
+                      <a:ext cx="6120130" cy="4057015"/>
+                    </a:xfrm>
+                    <a:prstGeom prst="rect">
+                      <a:avLst/>
+                    </a:prstGeom>
+                    <a:ln>
+                      <a:solidFill>
+                        <a:schemeClr val="tx1"/>
+                      </a:solidFill>
+                    </a:ln>
+                  </pic:spPr>
+                </pic:pic>
+              </a:graphicData>
+            </a:graphic>
+          </wp:inline>
+        </w:drawing>
+      </w:r>
+    </w:p>
+    <w:p>
+      <w:pPr>
+        <w:pStyle w:val="Caption"/>
+        <w:jc w:val="center"/>
+      </w:pPr>
+      <w:r>
+        <w:t xml:space="preserve">Figure </w:t>
+      </w:r>
+      <w:r>
+        <w:fldChar w:fldCharType="begin"/>
+      </w:r>
+      <w:r>
+        <w:instrText xml:space="preserve"> SEQ Figure \* ARABIC </w:instrText>
+      </w:r>
+      <w:r>
+        <w:fldChar w:fldCharType="separate"/>
+      </w:r>
+      <w:r>
+        <w:rPr>
+          <w:noProof/>
+        </w:rPr>
+        <w:t>2</w:t>
+      </w:r>
+      <w:r>
+        <w:fldChar w:fldCharType="end"/>
+      </w:r>
+      <w:r>
+        <w:t xml:space="preserve"> - August</w:t>
+      </w:r>
+    </w:p>
+    <w:p/>
+    <w:p>
+      <w:pPr>
+        <w:jc w:val="center"/>
+      </w:pPr>
+    </w:p>
+    <w:p>
+      <w:pPr>
+        <w:keepNext/>
+        <w:jc w:val="center"/>
+      </w:pPr>
+      <w:r>
+        <w:rPr>
+          <w:noProof/>
+        </w:rPr>
+        <w:drawing>
+          <wp:inline distT="0" distB="0" distL="0" distR="0" wp14:anchorId="277CDC22" wp14:editId="3368ED3D">
+            <wp:extent cx="6120130" cy="621030"/>
+            <wp:effectExtent l="19050" t="19050" r="13970" b="26670"/>
+            <wp:docPr id="4" name="Picture 4"/>
+            <wp:cNvGraphicFramePr>
+              <a:graphicFrameLocks xmlns:a="http://schemas.openxmlformats.org/drawingml/2006/main" noChangeAspect="1"/>
+            </wp:cNvGraphicFramePr>
+            <a:graphic xmlns:a="http://schemas.openxmlformats.org/drawingml/2006/main">
+              <a:graphicData uri="http://schemas.openxmlformats.org/drawingml/2006/picture">
+                <pic:pic xmlns:pic="http://schemas.openxmlformats.org/drawingml/2006/picture">
+                  <pic:nvPicPr>
+                    <pic:cNvPr id="1" name=""/>
+                    <pic:cNvPicPr/>
+                  </pic:nvPicPr>
+                  <pic:blipFill>
+                    <a:blip r:embed="rId10"/>
+                    <a:stretch>
+                      <a:fillRect/>
+                    </a:stretch>
+                  </pic:blipFill>
+                  <pic:spPr>
+                    <a:xfrm>
+                      <a:off x="0" y="0"/>
+                      <a:ext cx="6120130" cy="621030"/>
+                    </a:xfrm>
+                    <a:prstGeom prst="rect">
+                      <a:avLst/>
+                    </a:prstGeom>
+                    <a:ln>
+                      <a:solidFill>
+                        <a:schemeClr val="tx1"/>
+                      </a:solidFill>
+                    </a:ln>
+                  </pic:spPr>
+                </pic:pic>
+              </a:graphicData>
+            </a:graphic>
+          </wp:inline>
+        </w:drawing>
+      </w:r>
+    </w:p>
+    <w:p>
+      <w:pPr>
+        <w:pStyle w:val="Caption"/>
+        <w:jc w:val="center"/>
+      </w:pPr>
+      <w:r>
+        <w:t xml:space="preserve">Figure </w:t>
+      </w:r>
+      <w:r>
+        <w:fldChar w:fldCharType="begin"/>
+      </w:r>
+      <w:r>
+        <w:instrText xml:space="preserve"> SEQ Figure \* ARABIC </w:instrText>
+      </w:r>
+      <w:r>
+        <w:fldChar w:fldCharType="separate"/>
+      </w:r>
+      <w:r>
+        <w:rPr>
+          <w:noProof/>
+        </w:rPr>
+        <w:t>3</w:t>
+      </w:r>
+      <w:r>
+        <w:fldChar w:fldCharType="end"/>
+      </w:r>
+      <w:r>
+        <w:t xml:space="preserve"> - September</w:t>
+      </w:r>
+    </w:p>
+    <w:p/>
+    <w:p>
+      <w:pPr>
+        <w:jc w:val="center"/>
+      </w:pPr>
+    </w:p>
+    <w:p>
+      <w:pPr>
+        <w:keepNext/>
+        <w:jc w:val="center"/>
+      </w:pPr>
+      <w:r>
+        <w:rPr>
+          <w:noProof/>
+        </w:rPr>
+        <w:drawing>
+          <wp:inline distT="0" distB="0" distL="0" distR="0" wp14:anchorId="100DFE2A" wp14:editId="25D14FBC">
+            <wp:extent cx="4108964" cy="439251"/>
+            <wp:effectExtent l="19050" t="19050" r="6350" b="18415"/>
+            <wp:docPr id="5" name="Picture 5"/>
+            <wp:cNvGraphicFramePr>
+              <a:graphicFrameLocks xmlns:a="http://schemas.openxmlformats.org/drawingml/2006/main" noChangeAspect="1"/>
+            </wp:cNvGraphicFramePr>
+            <a:graphic xmlns:a="http://schemas.openxmlformats.org/drawingml/2006/main">
+              <a:graphicData uri="http://schemas.openxmlformats.org/drawingml/2006/picture">
+                <pic:pic xmlns:pic="http://schemas.openxmlformats.org/drawingml/2006/picture">
+                  <pic:nvPicPr>
+                    <pic:cNvPr id="1" name=""/>
+                    <pic:cNvPicPr/>
+                  </pic:nvPicPr>
+                  <pic:blipFill rotWithShape="1">
+                    <a:blip r:embed="rId11"/>
+                    <a:srcRect t="3926" r="1734"/>
+                    <a:stretch/>
+                  </pic:blipFill>
+                  <pic:spPr bwMode="auto">
+                    <a:xfrm>
+                      <a:off x="0" y="0"/>
+                      <a:ext cx="4108964" cy="439251"/>
+                    </a:xfrm>
+                    <a:prstGeom prst="rect">
+                      <a:avLst/>
+                    </a:prstGeom>
+                    <a:ln w="9525" cap="flat" cmpd="sng" algn="ctr">
+                      <a:solidFill>
+                        <a:sysClr val="windowText" lastClr="000000"/>
+                      </a:solidFill>
+                      <a:prstDash val="solid"/>
+                      <a:round/>
+                      <a:headEnd type="none" w="med" len="med"/>
+                      <a:tailEnd type="none" w="med" len="med"/>
+                      <a:extLst>
+                        <a:ext uri="{C807C97D-BFC1-408E-A445-0C87EB9F89A2}">
+                          <ask:lineSketchStyleProps xmlns:ask="http://schemas.microsoft.com/office/drawing/2018/sketchyshapes" sd="0">
+                            <a:custGeom>
+                              <a:avLst/>
+                              <a:gdLst/>
+                              <a:ahLst/>
+                              <a:cxnLst/>
+                              <a:rect l="0" t="0" r="0" b="0"/>
+                              <a:pathLst/>
+                            </a:custGeom>
+                            <ask:type/>
+                          </ask:lineSketchStyleProps>
+                        </a:ext>
+                      </a:extLst>
+                    </a:ln>
+                    <a:extLst>
+                      <a:ext uri="{53640926-AAD7-44D8-BBD7-CCE9431645EC}">
+                        <a14:shadowObscured xmlns:a14="http://schemas.microsoft.com/office/drawing/2010/main"/>
+                      </a:ext>
+                    </a:extLst>
+                  </pic:spPr>
+                </pic:pic>
+              </a:graphicData>
+            </a:graphic>
+          </wp:inline>
+        </w:drawing>
+      </w:r>
+    </w:p>
+    <w:p>
+      <w:pPr>
+        <w:pStyle w:val="Caption"/>
+        <w:jc w:val="center"/>
+      </w:pPr>
+      <w:r>
+        <w:t xml:space="preserve">Figure </w:t>
+      </w:r>
+      <w:r>
+        <w:fldChar w:fldCharType="begin"/>
+      </w:r>
+      <w:r>
+        <w:instrText xml:space="preserve"> SEQ Figure \* ARABIC </w:instrText>
+      </w:r>
+      <w:r>
+        <w:fldChar w:fldCharType="separate"/>
+      </w:r>
+      <w:r>
+        <w:rPr>
+          <w:noProof/>
+        </w:rPr>
+        <w:t>4</w:t>
+      </w:r>
+      <w:r>
+        <w:fldChar w:fldCharType="end"/>
+      </w:r>
+      <w:r>
+        <w:t xml:space="preserve"> – End of the year</w:t>
+      </w:r>
+    </w:p>
+    <w:p/>
+    <w:p/>
     <w:sectPr>
       <w:pgSz w:w="11906" w:h="16838"/>
       <w:pgMar w:top="1417" w:right="1134" w:bottom="1134" w:left="1134" w:header="708" w:footer="708" w:gutter="0"/>
@@ -4682,7 +5115,7 @@
     <w:lsdException w:name="Unresolved Mention" w:semiHidden="1" w:unhideWhenUsed="1"/>
     <w:lsdException w:name="Smart Link" w:semiHidden="1" w:unhideWhenUsed="1"/>
   </w:latentStyles>
-  <w:style w:type="paragraph" w:default="1" w:styleId="Normale">
+  <w:style w:type="paragraph" w:default="1" w:styleId="Normal">
     <w:name w:val="Normal"/>
     <w:qFormat/>
     <w:rsid w:val="00D24B45"/>
@@ -4698,11 +5131,11 @@
       <w:lang w:val="en-US"/>
     </w:rPr>
   </w:style>
-  <w:style w:type="paragraph" w:styleId="Titolo1">
+  <w:style w:type="paragraph" w:styleId="Heading1">
     <w:name w:val="heading 1"/>
-    <w:basedOn w:val="Normale"/>
-    <w:next w:val="Normale"/>
-    <w:link w:val="Titolo1Carattere"/>
+    <w:basedOn w:val="Normal"/>
+    <w:next w:val="Normal"/>
+    <w:link w:val="Heading1Char"/>
     <w:uiPriority w:val="9"/>
     <w:qFormat/>
     <w:rsid w:val="00AC09E6"/>
@@ -4719,11 +5152,11 @@
       <w:szCs w:val="32"/>
     </w:rPr>
   </w:style>
-  <w:style w:type="paragraph" w:styleId="Titolo2">
+  <w:style w:type="paragraph" w:styleId="Heading2">
     <w:name w:val="heading 2"/>
-    <w:basedOn w:val="Normale"/>
-    <w:next w:val="Normale"/>
-    <w:link w:val="Titolo2Carattere"/>
+    <w:basedOn w:val="Normal"/>
+    <w:next w:val="Normal"/>
+    <w:link w:val="Heading2Char"/>
     <w:uiPriority w:val="9"/>
     <w:unhideWhenUsed/>
     <w:qFormat/>
@@ -4741,11 +5174,11 @@
       <w:szCs w:val="26"/>
     </w:rPr>
   </w:style>
-  <w:style w:type="paragraph" w:styleId="Titolo3">
+  <w:style w:type="paragraph" w:styleId="Heading3">
     <w:name w:val="heading 3"/>
-    <w:basedOn w:val="Normale"/>
-    <w:next w:val="Normale"/>
-    <w:link w:val="Titolo3Carattere"/>
+    <w:basedOn w:val="Normal"/>
+    <w:next w:val="Normal"/>
+    <w:link w:val="Heading3Char"/>
     <w:uiPriority w:val="9"/>
     <w:unhideWhenUsed/>
     <w:qFormat/>
@@ -4763,13 +5196,13 @@
       <w:szCs w:val="24"/>
     </w:rPr>
   </w:style>
-  <w:style w:type="character" w:default="1" w:styleId="Carpredefinitoparagrafo">
+  <w:style w:type="character" w:default="1" w:styleId="DefaultParagraphFont">
     <w:name w:val="Default Paragraph Font"/>
     <w:uiPriority w:val="1"/>
     <w:semiHidden/>
     <w:unhideWhenUsed/>
   </w:style>
-  <w:style w:type="table" w:default="1" w:styleId="Tabellanormale">
+  <w:style w:type="table" w:default="1" w:styleId="TableNormal">
     <w:name w:val="Normal Table"/>
     <w:uiPriority w:val="99"/>
     <w:semiHidden/>
@@ -4784,24 +5217,24 @@
       </w:tblCellMar>
     </w:tblPr>
   </w:style>
-  <w:style w:type="numbering" w:default="1" w:styleId="Nessunelenco">
+  <w:style w:type="numbering" w:default="1" w:styleId="NoList">
     <w:name w:val="No List"/>
     <w:uiPriority w:val="99"/>
     <w:semiHidden/>
     <w:unhideWhenUsed/>
   </w:style>
-  <w:style w:type="paragraph" w:styleId="Corpotesto">
+  <w:style w:type="paragraph" w:styleId="BodyText">
     <w:name w:val="Body Text"/>
-    <w:basedOn w:val="Normale"/>
-    <w:link w:val="CorpotestoCarattere"/>
+    <w:basedOn w:val="Normal"/>
+    <w:link w:val="BodyTextChar"/>
     <w:uiPriority w:val="1"/>
     <w:qFormat/>
     <w:rsid w:val="00AC09E6"/>
   </w:style>
-  <w:style w:type="character" w:customStyle="1" w:styleId="CorpotestoCarattere">
-    <w:name w:val="Corpo testo Carattere"/>
-    <w:basedOn w:val="Carpredefinitoparagrafo"/>
-    <w:link w:val="Corpotesto"/>
+  <w:style w:type="character" w:customStyle="1" w:styleId="BodyTextChar">
+    <w:name w:val="Body Text Char"/>
+    <w:basedOn w:val="DefaultParagraphFont"/>
+    <w:link w:val="BodyText"/>
     <w:uiPriority w:val="1"/>
     <w:rsid w:val="00AC09E6"/>
     <w:rPr>
@@ -4809,10 +5242,10 @@
       <w:lang w:val="en-US"/>
     </w:rPr>
   </w:style>
-  <w:style w:type="character" w:customStyle="1" w:styleId="Titolo1Carattere">
-    <w:name w:val="Titolo 1 Carattere"/>
-    <w:basedOn w:val="Carpredefinitoparagrafo"/>
-    <w:link w:val="Titolo1"/>
+  <w:style w:type="character" w:customStyle="1" w:styleId="Heading1Char">
+    <w:name w:val="Heading 1 Char"/>
+    <w:basedOn w:val="DefaultParagraphFont"/>
+    <w:link w:val="Heading1"/>
     <w:uiPriority w:val="9"/>
     <w:rsid w:val="00AC09E6"/>
     <w:rPr>
@@ -4823,10 +5256,10 @@
       <w:lang w:val="en-US"/>
     </w:rPr>
   </w:style>
-  <w:style w:type="character" w:customStyle="1" w:styleId="Titolo2Carattere">
-    <w:name w:val="Titolo 2 Carattere"/>
-    <w:basedOn w:val="Carpredefinitoparagrafo"/>
-    <w:link w:val="Titolo2"/>
+  <w:style w:type="character" w:customStyle="1" w:styleId="Heading2Char">
+    <w:name w:val="Heading 2 Char"/>
+    <w:basedOn w:val="DefaultParagraphFont"/>
+    <w:link w:val="Heading2"/>
     <w:uiPriority w:val="9"/>
     <w:rsid w:val="00AC09E6"/>
     <w:rPr>
@@ -4837,9 +5270,9 @@
       <w:lang w:val="en-US"/>
     </w:rPr>
   </w:style>
-  <w:style w:type="paragraph" w:styleId="Paragrafoelenco">
+  <w:style w:type="paragraph" w:styleId="ListParagraph">
     <w:name w:val="List Paragraph"/>
-    <w:basedOn w:val="Normale"/>
+    <w:basedOn w:val="Normal"/>
     <w:uiPriority w:val="1"/>
     <w:qFormat/>
     <w:rsid w:val="00AC09E6"/>
@@ -4848,10 +5281,10 @@
       <w:ind w:left="1561" w:hanging="361"/>
     </w:pPr>
   </w:style>
-  <w:style w:type="paragraph" w:styleId="Titolosommario">
+  <w:style w:type="paragraph" w:styleId="TOCHeading">
     <w:name w:val="TOC Heading"/>
-    <w:basedOn w:val="Titolo1"/>
-    <w:next w:val="Normale"/>
+    <w:basedOn w:val="Heading1"/>
+    <w:next w:val="Normal"/>
     <w:uiPriority w:val="39"/>
     <w:unhideWhenUsed/>
     <w:qFormat/>
@@ -4867,10 +5300,10 @@
       <w:lang w:val="en-GB" w:eastAsia="en-GB"/>
     </w:rPr>
   </w:style>
-  <w:style w:type="paragraph" w:styleId="Sommario2">
+  <w:style w:type="paragraph" w:styleId="TOC2">
     <w:name w:val="toc 2"/>
-    <w:basedOn w:val="Normale"/>
-    <w:next w:val="Normale"/>
+    <w:basedOn w:val="Normal"/>
+    <w:next w:val="Normal"/>
     <w:autoRedefine/>
     <w:uiPriority w:val="39"/>
     <w:unhideWhenUsed/>
@@ -4887,10 +5320,10 @@
       <w:lang w:val="en-GB" w:eastAsia="en-GB"/>
     </w:rPr>
   </w:style>
-  <w:style w:type="paragraph" w:styleId="Sommario1">
+  <w:style w:type="paragraph" w:styleId="TOC1">
     <w:name w:val="toc 1"/>
-    <w:basedOn w:val="Normale"/>
-    <w:next w:val="Normale"/>
+    <w:basedOn w:val="Normal"/>
+    <w:next w:val="Normal"/>
     <w:autoRedefine/>
     <w:uiPriority w:val="39"/>
     <w:unhideWhenUsed/>
@@ -4906,10 +5339,10 @@
       <w:lang w:val="en-GB" w:eastAsia="en-GB"/>
     </w:rPr>
   </w:style>
-  <w:style w:type="paragraph" w:styleId="Sommario3">
+  <w:style w:type="paragraph" w:styleId="TOC3">
     <w:name w:val="toc 3"/>
-    <w:basedOn w:val="Normale"/>
-    <w:next w:val="Normale"/>
+    <w:basedOn w:val="Normal"/>
+    <w:next w:val="Normal"/>
     <w:autoRedefine/>
     <w:uiPriority w:val="39"/>
     <w:unhideWhenUsed/>
@@ -4926,9 +5359,9 @@
       <w:lang w:val="en-GB" w:eastAsia="en-GB"/>
     </w:rPr>
   </w:style>
-  <w:style w:type="character" w:styleId="Collegamentoipertestuale">
+  <w:style w:type="character" w:styleId="Hyperlink">
     <w:name w:val="Hyperlink"/>
-    <w:basedOn w:val="Carpredefinitoparagrafo"/>
+    <w:basedOn w:val="DefaultParagraphFont"/>
     <w:uiPriority w:val="99"/>
     <w:unhideWhenUsed/>
     <w:rsid w:val="00BE7AF4"/>
@@ -4937,10 +5370,10 @@
       <w:u w:val="single"/>
     </w:rPr>
   </w:style>
-  <w:style w:type="character" w:customStyle="1" w:styleId="Titolo3Carattere">
-    <w:name w:val="Titolo 3 Carattere"/>
-    <w:basedOn w:val="Carpredefinitoparagrafo"/>
-    <w:link w:val="Titolo3"/>
+  <w:style w:type="character" w:customStyle="1" w:styleId="Heading3Char">
+    <w:name w:val="Heading 3 Char"/>
+    <w:basedOn w:val="DefaultParagraphFont"/>
+    <w:link w:val="Heading3"/>
     <w:uiPriority w:val="9"/>
     <w:rsid w:val="00BE7AF4"/>
     <w:rPr>
@@ -4951,9 +5384,9 @@
       <w:lang w:val="en-US"/>
     </w:rPr>
   </w:style>
-  <w:style w:type="character" w:styleId="Menzionenonrisolta">
+  <w:style w:type="character" w:styleId="UnresolvedMention">
     <w:name w:val="Unresolved Mention"/>
-    <w:basedOn w:val="Carpredefinitoparagrafo"/>
+    <w:basedOn w:val="DefaultParagraphFont"/>
     <w:uiPriority w:val="99"/>
     <w:semiHidden/>
     <w:unhideWhenUsed/>
@@ -4961,6 +5394,25 @@
     <w:rPr>
       <w:color w:val="605E5C"/>
       <w:shd w:val="clear" w:color="auto" w:fill="E1DFDD"/>
+    </w:rPr>
+  </w:style>
+  <w:style w:type="paragraph" w:styleId="Caption">
+    <w:name w:val="caption"/>
+    <w:basedOn w:val="Normal"/>
+    <w:next w:val="Normal"/>
+    <w:uiPriority w:val="35"/>
+    <w:unhideWhenUsed/>
+    <w:qFormat/>
+    <w:rsid w:val="00E87DD1"/>
+    <w:pPr>
+      <w:spacing w:after="200"/>
+    </w:pPr>
+    <w:rPr>
+      <w:i/>
+      <w:iCs/>
+      <w:color w:val="44546A" w:themeColor="text2"/>
+      <w:sz w:val="18"/>
+      <w:szCs w:val="18"/>
     </w:rPr>
   </w:style>
 </w:styles>

</xml_diff>